<commit_message>
Responsive for mobile, better UI
</commit_message>
<xml_diff>
--- a/PixelTogether.docx
+++ b/PixelTogether.docx
@@ -2737,7 +2737,15 @@
       </w:r>
       <w:proofErr w:type="spellEnd"/>
       <w:r>
-        <w:t xml:space="preserve">, voulez vous l’afficher sur la </w:t>
+        <w:t xml:space="preserve">, </w:t>
+      </w:r>
+      <w:proofErr w:type="spellStart"/>
+      <w:r>
+        <w:t>voulez vous</w:t>
+      </w:r>
+      <w:proofErr w:type="spellEnd"/>
+      <w:r>
+        <w:t xml:space="preserve"> l’afficher sur la </w:t>
       </w:r>
       <w:proofErr w:type="spellStart"/>
       <w:r>
@@ -3030,10 +3038,18 @@
         </w:numPr>
       </w:pPr>
       <w:r>
-        <w:t xml:space="preserve">Rôle de super admin IG, a accès a toutes les </w:t>
+        <w:t xml:space="preserve">Rôle de super admin IG, a accès </w:t>
       </w:r>
       <w:proofErr w:type="spellStart"/>
       <w:r>
+        <w:t>a</w:t>
+      </w:r>
+      <w:proofErr w:type="spellEnd"/>
+      <w:r>
+        <w:t xml:space="preserve"> toutes les </w:t>
+      </w:r>
+      <w:proofErr w:type="spellStart"/>
+      <w:r>
         <w:t>grids</w:t>
       </w:r>
       <w:proofErr w:type="spellEnd"/>
@@ -3049,6 +3065,778 @@
         <w:t xml:space="preserve"> direct, ban joueur, rôle spécial sur le chat</w:t>
       </w:r>
     </w:p>
+    <w:p/>
+    <w:p/>
+    <w:p>
+      <w:pPr>
+        <w:rPr>
+          <w:b/>
+          <w:bCs/>
+        </w:rPr>
+      </w:pPr>
+      <w:r>
+        <w:rPr>
+          <w:b/>
+          <w:bCs/>
+        </w:rPr>
+        <w:lastRenderedPageBreak/>
+        <w:t>1. Interface &amp; Expérience Utilisateur (UI / UX)</w:t>
+      </w:r>
+    </w:p>
+    <w:p>
+      <w:r>
+        <w:rPr>
+          <w:i/>
+          <w:iCs/>
+        </w:rPr>
+        <w:t xml:space="preserve">Idéal pour les jours où tu veux faire du visuel, du </w:t>
+      </w:r>
+      <w:proofErr w:type="spellStart"/>
+      <w:r>
+        <w:rPr>
+          <w:i/>
+          <w:iCs/>
+        </w:rPr>
+        <w:t>React</w:t>
+      </w:r>
+      <w:proofErr w:type="spellEnd"/>
+      <w:r>
+        <w:rPr>
+          <w:i/>
+          <w:iCs/>
+        </w:rPr>
+        <w:t xml:space="preserve"> pur et du </w:t>
+      </w:r>
+      <w:proofErr w:type="spellStart"/>
+      <w:r>
+        <w:rPr>
+          <w:i/>
+          <w:iCs/>
+        </w:rPr>
+        <w:t>Tailwind</w:t>
+      </w:r>
+      <w:proofErr w:type="spellEnd"/>
+      <w:r>
+        <w:rPr>
+          <w:i/>
+          <w:iCs/>
+        </w:rPr>
+        <w:t>.</w:t>
+      </w:r>
+    </w:p>
+    <w:p>
+      <w:pPr>
+        <w:numPr>
+          <w:ilvl w:val="0"/>
+          <w:numId w:val="23"/>
+        </w:numPr>
+      </w:pPr>
+      <w:r>
+        <w:rPr>
+          <w:b/>
+          <w:bCs/>
+        </w:rPr>
+        <w:t>Refonte de l'accueil :</w:t>
+      </w:r>
+      <w:r>
+        <w:t xml:space="preserve"> Créer une vraie page de Landing/Connexion avec un super titre. Si le joueur a déjà un </w:t>
+      </w:r>
+      <w:proofErr w:type="spellStart"/>
+      <w:r>
+        <w:t>token</w:t>
+      </w:r>
+      <w:proofErr w:type="spellEnd"/>
+      <w:r>
+        <w:t>, on le redirige direct au Lobby.</w:t>
+      </w:r>
+    </w:p>
+    <w:p>
+      <w:pPr>
+        <w:numPr>
+          <w:ilvl w:val="0"/>
+          <w:numId w:val="23"/>
+        </w:numPr>
+      </w:pPr>
+      <w:r>
+        <w:rPr>
+          <w:b/>
+          <w:bCs/>
+        </w:rPr>
+        <w:t>Lobby unifié :</w:t>
+      </w:r>
+      <w:r>
+        <w:t xml:space="preserve"> Intégrer la création/reprise de partie directement dans la liste des salons (la 1ère carte = </w:t>
+      </w:r>
+      <w:proofErr w:type="spellStart"/>
+      <w:r>
+        <w:t>Resume</w:t>
+      </w:r>
+      <w:proofErr w:type="spellEnd"/>
+      <w:r>
+        <w:t xml:space="preserve"> ou New Game).</w:t>
+      </w:r>
+    </w:p>
+    <w:p>
+      <w:pPr>
+        <w:numPr>
+          <w:ilvl w:val="0"/>
+          <w:numId w:val="23"/>
+        </w:numPr>
+      </w:pPr>
+      <w:r>
+        <w:rPr>
+          <w:b/>
+          <w:bCs/>
+        </w:rPr>
+        <w:t>Cartes des salons enrichies :</w:t>
+      </w:r>
+      <w:r>
+        <w:t xml:space="preserve"> Afficher sur chaque carte l'image de la dernière sauvegarde, le nombre de joueurs connectés, et le pseudo de l'hôte.</w:t>
+      </w:r>
+    </w:p>
+    <w:p>
+      <w:pPr>
+        <w:numPr>
+          <w:ilvl w:val="0"/>
+          <w:numId w:val="23"/>
+        </w:numPr>
+      </w:pPr>
+      <w:r>
+        <w:rPr>
+          <w:b/>
+          <w:bCs/>
+        </w:rPr>
+        <w:t>Outils de dessin :</w:t>
+      </w:r>
+      <w:r>
+        <w:t xml:space="preserve"> Refaire le design de la palette.</w:t>
+      </w:r>
+    </w:p>
+    <w:p>
+      <w:pPr>
+        <w:numPr>
+          <w:ilvl w:val="0"/>
+          <w:numId w:val="23"/>
+        </w:numPr>
+      </w:pPr>
+      <w:r>
+        <w:rPr>
+          <w:b/>
+          <w:bCs/>
+        </w:rPr>
+        <w:t>Customisation de palette :</w:t>
+      </w:r>
+      <w:r>
+        <w:t xml:space="preserve"> Créer l'interface permettant au joueur de choisir ses 10 couleurs actives sur sa palette (le blanc restant toujours la gomme).</w:t>
+      </w:r>
+    </w:p>
+    <w:p>
+      <w:pPr>
+        <w:numPr>
+          <w:ilvl w:val="0"/>
+          <w:numId w:val="23"/>
+        </w:numPr>
+      </w:pPr>
+      <w:r>
+        <w:rPr>
+          <w:b/>
+          <w:bCs/>
+        </w:rPr>
+        <w:t>Menu personnel :</w:t>
+      </w:r>
+      <w:r>
+        <w:t xml:space="preserve"> Créer l'interface "Mes grilles" pour que le joueur gère ses œuvres.</w:t>
+      </w:r>
+    </w:p>
+    <w:p>
+      <w:pPr>
+        <w:rPr>
+          <w:b/>
+          <w:bCs/>
+        </w:rPr>
+      </w:pPr>
+      <w:r>
+        <w:rPr>
+          <w:rFonts w:ascii="Segoe UI Emoji" w:hAnsi="Segoe UI Emoji" w:cs="Segoe UI Emoji"/>
+          <w:b/>
+          <w:bCs/>
+        </w:rPr>
+        <w:t>⚙️</w:t>
+      </w:r>
+      <w:r>
+        <w:rPr>
+          <w:b/>
+          <w:bCs/>
+        </w:rPr>
+        <w:t xml:space="preserve"> 2. Gestion des Salons &amp; Multijoueur (Core Gameplay)</w:t>
+      </w:r>
+    </w:p>
+    <w:p>
+      <w:r>
+        <w:rPr>
+          <w:i/>
+          <w:iCs/>
+        </w:rPr>
+        <w:t>Pour les jours où tu as envie de jouer avec Socket.io et la logique de jeu.</w:t>
+      </w:r>
+    </w:p>
+    <w:p>
+      <w:pPr>
+        <w:numPr>
+          <w:ilvl w:val="0"/>
+          <w:numId w:val="24"/>
+        </w:numPr>
+      </w:pPr>
+      <w:r>
+        <w:rPr>
+          <w:b/>
+          <w:bCs/>
+        </w:rPr>
+        <w:t>Les 3 états de grille :</w:t>
+      </w:r>
+    </w:p>
+    <w:p>
+      <w:pPr>
+        <w:numPr>
+          <w:ilvl w:val="1"/>
+          <w:numId w:val="24"/>
+        </w:numPr>
+      </w:pPr>
+      <w:r>
+        <w:rPr>
+          <w:i/>
+          <w:iCs/>
+        </w:rPr>
+        <w:t>Privé :</w:t>
+      </w:r>
+      <w:r>
+        <w:t xml:space="preserve"> Invisible dans le lobby, accès par invitation (effet GLOW sur la carte pour les invités).</w:t>
+      </w:r>
+    </w:p>
+    <w:p>
+      <w:pPr>
+        <w:numPr>
+          <w:ilvl w:val="1"/>
+          <w:numId w:val="24"/>
+        </w:numPr>
+      </w:pPr>
+      <w:r>
+        <w:rPr>
+          <w:i/>
+          <w:iCs/>
+        </w:rPr>
+        <w:t>Public Limited :</w:t>
+      </w:r>
+      <w:r>
+        <w:t xml:space="preserve"> Visible dans le lobby, tout le monde peut regarder, mais il faut une invitation pour poser un pixel.</w:t>
+      </w:r>
+    </w:p>
+    <w:p>
+      <w:pPr>
+        <w:numPr>
+          <w:ilvl w:val="1"/>
+          <w:numId w:val="24"/>
+        </w:numPr>
+      </w:pPr>
+      <w:r>
+        <w:rPr>
+          <w:i/>
+          <w:iCs/>
+        </w:rPr>
+        <w:t xml:space="preserve">Public </w:t>
+      </w:r>
+      <w:proofErr w:type="spellStart"/>
+      <w:r>
+        <w:rPr>
+          <w:i/>
+          <w:iCs/>
+        </w:rPr>
+        <w:t>Unlimited</w:t>
+      </w:r>
+      <w:proofErr w:type="spellEnd"/>
+      <w:r>
+        <w:rPr>
+          <w:i/>
+          <w:iCs/>
+        </w:rPr>
+        <w:t xml:space="preserve"> :</w:t>
+      </w:r>
+      <w:r>
+        <w:t xml:space="preserve"> Le système ouvert actuel.</w:t>
+      </w:r>
+    </w:p>
+    <w:p>
+      <w:pPr>
+        <w:numPr>
+          <w:ilvl w:val="0"/>
+          <w:numId w:val="24"/>
+        </w:numPr>
+      </w:pPr>
+      <w:r>
+        <w:rPr>
+          <w:b/>
+          <w:bCs/>
+        </w:rPr>
+        <w:t>Écran de fin (</w:t>
+      </w:r>
+      <w:proofErr w:type="spellStart"/>
+      <w:r>
+        <w:rPr>
+          <w:b/>
+          <w:bCs/>
+        </w:rPr>
+        <w:t>isFinished</w:t>
+      </w:r>
+      <w:proofErr w:type="spellEnd"/>
+      <w:r>
+        <w:rPr>
+          <w:b/>
+          <w:bCs/>
+        </w:rPr>
+        <w:t>) :</w:t>
+      </w:r>
+      <w:r>
+        <w:t xml:space="preserve"> Fenêtre de victoire (arc-en-ciel, GG !), affichage de l'œuvre finale, et bouton pour publier l'œuvre (</w:t>
+      </w:r>
+      <w:proofErr w:type="spellStart"/>
+      <w:r>
+        <w:t>onGallery</w:t>
+      </w:r>
+      <w:proofErr w:type="spellEnd"/>
+      <w:r>
+        <w:t>=</w:t>
+      </w:r>
+      <w:proofErr w:type="spellStart"/>
+      <w:r>
+        <w:t>true</w:t>
+      </w:r>
+      <w:proofErr w:type="spellEnd"/>
+      <w:r>
+        <w:t>).</w:t>
+      </w:r>
+    </w:p>
+    <w:p>
+      <w:pPr>
+        <w:rPr>
+          <w:b/>
+          <w:bCs/>
+        </w:rPr>
+      </w:pPr>
+      <w:r>
+        <w:rPr>
+          <w:rFonts w:ascii="Segoe UI Emoji" w:hAnsi="Segoe UI Emoji" w:cs="Segoe UI Emoji"/>
+          <w:b/>
+          <w:bCs/>
+        </w:rPr>
+        <w:t>🖼️</w:t>
+      </w:r>
+      <w:r>
+        <w:rPr>
+          <w:b/>
+          <w:bCs/>
+        </w:rPr>
+        <w:t xml:space="preserve"> 3. Galerie &amp; Aspect Social</w:t>
+      </w:r>
+    </w:p>
+    <w:p>
+      <w:r>
+        <w:rPr>
+          <w:i/>
+          <w:iCs/>
+        </w:rPr>
+        <w:t xml:space="preserve">Parfait pour lier le </w:t>
+      </w:r>
+      <w:proofErr w:type="spellStart"/>
+      <w:r>
+        <w:rPr>
+          <w:i/>
+          <w:iCs/>
+        </w:rPr>
+        <w:t>Front-end</w:t>
+      </w:r>
+      <w:proofErr w:type="spellEnd"/>
+      <w:r>
+        <w:rPr>
+          <w:i/>
+          <w:iCs/>
+        </w:rPr>
+        <w:t xml:space="preserve"> et les requêtes BDD (</w:t>
+      </w:r>
+      <w:proofErr w:type="spellStart"/>
+      <w:r>
+        <w:rPr>
+          <w:i/>
+          <w:iCs/>
+        </w:rPr>
+        <w:t>Mongoose</w:t>
+      </w:r>
+      <w:proofErr w:type="spellEnd"/>
+      <w:r>
+        <w:rPr>
+          <w:i/>
+          <w:iCs/>
+        </w:rPr>
+        <w:t>).</w:t>
+      </w:r>
+    </w:p>
+    <w:p>
+      <w:pPr>
+        <w:numPr>
+          <w:ilvl w:val="0"/>
+          <w:numId w:val="25"/>
+        </w:numPr>
+      </w:pPr>
+      <w:r>
+        <w:rPr>
+          <w:b/>
+          <w:bCs/>
+        </w:rPr>
+        <w:t>Logique de la Galerie :</w:t>
+      </w:r>
+      <w:r>
+        <w:t xml:space="preserve"> N'afficher que les grilles avec </w:t>
+      </w:r>
+      <w:proofErr w:type="spellStart"/>
+      <w:r>
+        <w:t>onGallery</w:t>
+      </w:r>
+      <w:proofErr w:type="spellEnd"/>
+      <w:r>
+        <w:t>=</w:t>
+      </w:r>
+      <w:proofErr w:type="spellStart"/>
+      <w:r>
+        <w:t>true</w:t>
+      </w:r>
+      <w:proofErr w:type="spellEnd"/>
+      <w:r>
+        <w:t>. Limiter l'affichage aux 50 plus récentes.</w:t>
+      </w:r>
+    </w:p>
+    <w:p>
+      <w:pPr>
+        <w:numPr>
+          <w:ilvl w:val="0"/>
+          <w:numId w:val="25"/>
+        </w:numPr>
+      </w:pPr>
+      <w:r>
+        <w:rPr>
+          <w:b/>
+          <w:bCs/>
+        </w:rPr>
+        <w:t>Système de Likes :</w:t>
+      </w:r>
+      <w:r>
+        <w:t xml:space="preserve"> Implémenter les likes sur les grilles et les sauvegarder dans la BDD.</w:t>
+      </w:r>
+    </w:p>
+    <w:p>
+      <w:pPr>
+        <w:numPr>
+          <w:ilvl w:val="0"/>
+          <w:numId w:val="25"/>
+        </w:numPr>
+      </w:pPr>
+      <w:r>
+        <w:rPr>
+          <w:b/>
+          <w:bCs/>
+        </w:rPr>
+        <w:lastRenderedPageBreak/>
+        <w:t>Classement (</w:t>
+      </w:r>
+      <w:proofErr w:type="spellStart"/>
+      <w:r>
+        <w:rPr>
+          <w:b/>
+          <w:bCs/>
+        </w:rPr>
+        <w:t>Leaderboard</w:t>
+      </w:r>
+      <w:proofErr w:type="spellEnd"/>
+      <w:r>
+        <w:rPr>
+          <w:b/>
+          <w:bCs/>
+        </w:rPr>
+        <w:t>) :</w:t>
+      </w:r>
+      <w:r>
+        <w:t xml:space="preserve"> Créer une interface avec 4 onglets (Daily, Hebdo, Mensuel, Annuel). Les grilles avec le plus de likes sont premières. Gérer les </w:t>
+      </w:r>
+      <w:proofErr w:type="spellStart"/>
+      <w:r>
+        <w:t>resets</w:t>
+      </w:r>
+      <w:proofErr w:type="spellEnd"/>
+      <w:r>
+        <w:t xml:space="preserve"> de compteurs.</w:t>
+      </w:r>
+    </w:p>
+    <w:p>
+      <w:pPr>
+        <w:rPr>
+          <w:b/>
+          <w:bCs/>
+        </w:rPr>
+      </w:pPr>
+      <w:r>
+        <w:rPr>
+          <w:rFonts w:ascii="Segoe UI Emoji" w:hAnsi="Segoe UI Emoji" w:cs="Segoe UI Emoji"/>
+          <w:b/>
+          <w:bCs/>
+        </w:rPr>
+        <w:t>💰</w:t>
+      </w:r>
+      <w:r>
+        <w:rPr>
+          <w:b/>
+          <w:bCs/>
+        </w:rPr>
+        <w:t xml:space="preserve"> 4. Économie &amp; Progression</w:t>
+      </w:r>
+    </w:p>
+    <w:p>
+      <w:r>
+        <w:rPr>
+          <w:i/>
+          <w:iCs/>
+        </w:rPr>
+        <w:t>La boucle de rétention ! Simple à coder, mais crucial pour faire revenir les joueurs.</w:t>
+      </w:r>
+    </w:p>
+    <w:p>
+      <w:pPr>
+        <w:numPr>
+          <w:ilvl w:val="0"/>
+          <w:numId w:val="26"/>
+        </w:numPr>
+      </w:pPr>
+      <w:r>
+        <w:rPr>
+          <w:b/>
+          <w:bCs/>
+        </w:rPr>
+        <w:t>Génération de monnaie :</w:t>
+      </w:r>
+      <w:r>
+        <w:t xml:space="preserve"> 1 pixel posé = 1 Gold ajouté au profil du joueur.</w:t>
+      </w:r>
+    </w:p>
+    <w:p>
+      <w:pPr>
+        <w:numPr>
+          <w:ilvl w:val="0"/>
+          <w:numId w:val="26"/>
+        </w:numPr>
+      </w:pPr>
+      <w:r>
+        <w:rPr>
+          <w:b/>
+          <w:bCs/>
+        </w:rPr>
+        <w:t>Boutique :</w:t>
+      </w:r>
+      <w:r>
+        <w:t xml:space="preserve"> Créer le magasin permettant d'acheter de nouvelles couleurs avec ses Golds.</w:t>
+      </w:r>
+    </w:p>
+    <w:p>
+      <w:pPr>
+        <w:rPr>
+          <w:b/>
+          <w:bCs/>
+        </w:rPr>
+      </w:pPr>
+      <w:r>
+        <w:rPr>
+          <w:rFonts w:ascii="Segoe UI Emoji" w:hAnsi="Segoe UI Emoji" w:cs="Segoe UI Emoji"/>
+          <w:b/>
+          <w:bCs/>
+        </w:rPr>
+        <w:t>🛡️</w:t>
+      </w:r>
+      <w:r>
+        <w:rPr>
+          <w:b/>
+          <w:bCs/>
+        </w:rPr>
+        <w:t xml:space="preserve"> 5. Sécurité &amp; Modération</w:t>
+      </w:r>
+    </w:p>
+    <w:p>
+      <w:r>
+        <w:rPr>
+          <w:i/>
+          <w:iCs/>
+        </w:rPr>
+        <w:t>Le côté "Défense" de ton jeu. Vital avant d'avoir trop de monde.</w:t>
+      </w:r>
+    </w:p>
+    <w:p>
+      <w:pPr>
+        <w:numPr>
+          <w:ilvl w:val="0"/>
+          <w:numId w:val="27"/>
+        </w:numPr>
+      </w:pPr>
+      <w:r>
+        <w:rPr>
+          <w:b/>
+          <w:bCs/>
+        </w:rPr>
+        <w:t>Patch du Chat :</w:t>
+      </w:r>
+      <w:r>
+        <w:t xml:space="preserve"> Bloquer l'accès à l'historique complet pour un nouveau joueur qui rejoint une room en cours.</w:t>
+      </w:r>
+    </w:p>
+    <w:p>
+      <w:pPr>
+        <w:numPr>
+          <w:ilvl w:val="0"/>
+          <w:numId w:val="27"/>
+        </w:numPr>
+      </w:pPr>
+      <w:r>
+        <w:rPr>
+          <w:b/>
+          <w:bCs/>
+        </w:rPr>
+        <w:t>Système de signalement :</w:t>
+      </w:r>
+      <w:r>
+        <w:t xml:space="preserve"> Ajouter un bouton "Report" (en jeu et dans la galerie). Gérer la réception des reports (mail ou </w:t>
+      </w:r>
+      <w:proofErr w:type="spellStart"/>
+      <w:r>
+        <w:t>dashboard</w:t>
+      </w:r>
+      <w:proofErr w:type="spellEnd"/>
+      <w:r>
+        <w:t>).</w:t>
+      </w:r>
+    </w:p>
+    <w:p>
+      <w:pPr>
+        <w:numPr>
+          <w:ilvl w:val="0"/>
+          <w:numId w:val="27"/>
+        </w:numPr>
+      </w:pPr>
+      <w:r>
+        <w:rPr>
+          <w:b/>
+          <w:bCs/>
+        </w:rPr>
+        <w:t>Super Admin :</w:t>
+      </w:r>
+      <w:r>
+        <w:t xml:space="preserve"> Créer un rôle spécial en jeu. L'admin a accès à toutes les grilles (même privées), un badge spécial dans le chat, et des boutons pour bannir un joueur ou supprimer une grille instantanément.</w:t>
+      </w:r>
+    </w:p>
+    <w:p>
+      <w:pPr>
+        <w:rPr>
+          <w:b/>
+          <w:bCs/>
+        </w:rPr>
+      </w:pPr>
+      <w:r>
+        <w:rPr>
+          <w:rFonts w:ascii="Segoe UI Emoji" w:hAnsi="Segoe UI Emoji" w:cs="Segoe UI Emoji"/>
+          <w:b/>
+          <w:bCs/>
+        </w:rPr>
+        <w:t>💾</w:t>
+      </w:r>
+      <w:r>
+        <w:rPr>
+          <w:b/>
+          <w:bCs/>
+        </w:rPr>
+        <w:t xml:space="preserve"> 6. </w:t>
+      </w:r>
+      <w:proofErr w:type="spellStart"/>
+      <w:r>
+        <w:rPr>
+          <w:b/>
+          <w:bCs/>
+        </w:rPr>
+        <w:t>Back-end</w:t>
+      </w:r>
+      <w:proofErr w:type="spellEnd"/>
+      <w:r>
+        <w:rPr>
+          <w:b/>
+          <w:bCs/>
+        </w:rPr>
+        <w:t xml:space="preserve"> &amp; Fiabilité (Serveur)</w:t>
+      </w:r>
+    </w:p>
+    <w:p>
+      <w:r>
+        <w:rPr>
+          <w:i/>
+          <w:iCs/>
+        </w:rPr>
+        <w:t>Pour les sessions "sous le capot" où tu consolides les fondations.</w:t>
+      </w:r>
+    </w:p>
+    <w:p>
+      <w:pPr>
+        <w:numPr>
+          <w:ilvl w:val="0"/>
+          <w:numId w:val="28"/>
+        </w:numPr>
+      </w:pPr>
+      <w:r>
+        <w:rPr>
+          <w:b/>
+          <w:bCs/>
+        </w:rPr>
+        <w:t>Suppression de partie :</w:t>
+      </w:r>
+      <w:r>
+        <w:t xml:space="preserve"> Donner la possibilité à l'hôte de supprimer une grille en cours (</w:t>
+      </w:r>
+      <w:proofErr w:type="spellStart"/>
+      <w:r>
+        <w:t>Delete</w:t>
+      </w:r>
+      <w:proofErr w:type="spellEnd"/>
+      <w:r>
+        <w:t xml:space="preserve"> en BDD + nettoyer le </w:t>
+      </w:r>
+      <w:proofErr w:type="spellStart"/>
+      <w:r>
+        <w:t>gridID</w:t>
+      </w:r>
+      <w:proofErr w:type="spellEnd"/>
+      <w:r>
+        <w:t xml:space="preserve"> de l'utilisateur).</w:t>
+      </w:r>
+    </w:p>
+    <w:p>
+      <w:pPr>
+        <w:numPr>
+          <w:ilvl w:val="0"/>
+          <w:numId w:val="28"/>
+        </w:numPr>
+      </w:pPr>
+      <w:r>
+        <w:rPr>
+          <w:b/>
+          <w:bCs/>
+        </w:rPr>
+        <w:t>Auto-Save :</w:t>
+      </w:r>
+      <w:r>
+        <w:t xml:space="preserve"> Sauvegarder automatiquement l'état de la grille dans la base de données toutes les X minutes.</w:t>
+      </w:r>
+    </w:p>
+    <w:p/>
     <w:p>
       <w:pPr>
         <w:ind w:left="360"/>
@@ -4092,6 +4880,304 @@
     </w:lvl>
   </w:abstractNum>
   <w:abstractNum w:abstractNumId="5" w15:restartNumberingAfterBreak="0">
+    <w:nsid w:val="0F2F40A8"/>
+    <w:multiLevelType w:val="multilevel"/>
+    <w:tmpl w:val="7908C234"/>
+    <w:lvl w:ilvl="0">
+      <w:start w:val="1"/>
+      <w:numFmt w:val="bullet"/>
+      <w:lvlText w:val=""/>
+      <w:lvlJc w:val="left"/>
+      <w:pPr>
+        <w:tabs>
+          <w:tab w:val="num" w:pos="720"/>
+        </w:tabs>
+        <w:ind w:left="720" w:hanging="360"/>
+      </w:pPr>
+      <w:rPr>
+        <w:rFonts w:ascii="Symbol" w:hAnsi="Symbol" w:hint="default"/>
+        <w:sz w:val="20"/>
+      </w:rPr>
+    </w:lvl>
+    <w:lvl w:ilvl="1" w:tentative="1">
+      <w:start w:val="1"/>
+      <w:numFmt w:val="bullet"/>
+      <w:lvlText w:val="o"/>
+      <w:lvlJc w:val="left"/>
+      <w:pPr>
+        <w:tabs>
+          <w:tab w:val="num" w:pos="1440"/>
+        </w:tabs>
+        <w:ind w:left="1440" w:hanging="360"/>
+      </w:pPr>
+      <w:rPr>
+        <w:rFonts w:ascii="Courier New" w:hAnsi="Courier New" w:hint="default"/>
+        <w:sz w:val="20"/>
+      </w:rPr>
+    </w:lvl>
+    <w:lvl w:ilvl="2" w:tentative="1">
+      <w:start w:val="1"/>
+      <w:numFmt w:val="bullet"/>
+      <w:lvlText w:val=""/>
+      <w:lvlJc w:val="left"/>
+      <w:pPr>
+        <w:tabs>
+          <w:tab w:val="num" w:pos="2160"/>
+        </w:tabs>
+        <w:ind w:left="2160" w:hanging="360"/>
+      </w:pPr>
+      <w:rPr>
+        <w:rFonts w:ascii="Wingdings" w:hAnsi="Wingdings" w:hint="default"/>
+        <w:sz w:val="20"/>
+      </w:rPr>
+    </w:lvl>
+    <w:lvl w:ilvl="3" w:tentative="1">
+      <w:start w:val="1"/>
+      <w:numFmt w:val="bullet"/>
+      <w:lvlText w:val=""/>
+      <w:lvlJc w:val="left"/>
+      <w:pPr>
+        <w:tabs>
+          <w:tab w:val="num" w:pos="2880"/>
+        </w:tabs>
+        <w:ind w:left="2880" w:hanging="360"/>
+      </w:pPr>
+      <w:rPr>
+        <w:rFonts w:ascii="Wingdings" w:hAnsi="Wingdings" w:hint="default"/>
+        <w:sz w:val="20"/>
+      </w:rPr>
+    </w:lvl>
+    <w:lvl w:ilvl="4" w:tentative="1">
+      <w:start w:val="1"/>
+      <w:numFmt w:val="bullet"/>
+      <w:lvlText w:val=""/>
+      <w:lvlJc w:val="left"/>
+      <w:pPr>
+        <w:tabs>
+          <w:tab w:val="num" w:pos="3600"/>
+        </w:tabs>
+        <w:ind w:left="3600" w:hanging="360"/>
+      </w:pPr>
+      <w:rPr>
+        <w:rFonts w:ascii="Wingdings" w:hAnsi="Wingdings" w:hint="default"/>
+        <w:sz w:val="20"/>
+      </w:rPr>
+    </w:lvl>
+    <w:lvl w:ilvl="5" w:tentative="1">
+      <w:start w:val="1"/>
+      <w:numFmt w:val="bullet"/>
+      <w:lvlText w:val=""/>
+      <w:lvlJc w:val="left"/>
+      <w:pPr>
+        <w:tabs>
+          <w:tab w:val="num" w:pos="4320"/>
+        </w:tabs>
+        <w:ind w:left="4320" w:hanging="360"/>
+      </w:pPr>
+      <w:rPr>
+        <w:rFonts w:ascii="Wingdings" w:hAnsi="Wingdings" w:hint="default"/>
+        <w:sz w:val="20"/>
+      </w:rPr>
+    </w:lvl>
+    <w:lvl w:ilvl="6" w:tentative="1">
+      <w:start w:val="1"/>
+      <w:numFmt w:val="bullet"/>
+      <w:lvlText w:val=""/>
+      <w:lvlJc w:val="left"/>
+      <w:pPr>
+        <w:tabs>
+          <w:tab w:val="num" w:pos="5040"/>
+        </w:tabs>
+        <w:ind w:left="5040" w:hanging="360"/>
+      </w:pPr>
+      <w:rPr>
+        <w:rFonts w:ascii="Wingdings" w:hAnsi="Wingdings" w:hint="default"/>
+        <w:sz w:val="20"/>
+      </w:rPr>
+    </w:lvl>
+    <w:lvl w:ilvl="7" w:tentative="1">
+      <w:start w:val="1"/>
+      <w:numFmt w:val="bullet"/>
+      <w:lvlText w:val=""/>
+      <w:lvlJc w:val="left"/>
+      <w:pPr>
+        <w:tabs>
+          <w:tab w:val="num" w:pos="5760"/>
+        </w:tabs>
+        <w:ind w:left="5760" w:hanging="360"/>
+      </w:pPr>
+      <w:rPr>
+        <w:rFonts w:ascii="Wingdings" w:hAnsi="Wingdings" w:hint="default"/>
+        <w:sz w:val="20"/>
+      </w:rPr>
+    </w:lvl>
+    <w:lvl w:ilvl="8" w:tentative="1">
+      <w:start w:val="1"/>
+      <w:numFmt w:val="bullet"/>
+      <w:lvlText w:val=""/>
+      <w:lvlJc w:val="left"/>
+      <w:pPr>
+        <w:tabs>
+          <w:tab w:val="num" w:pos="6480"/>
+        </w:tabs>
+        <w:ind w:left="6480" w:hanging="360"/>
+      </w:pPr>
+      <w:rPr>
+        <w:rFonts w:ascii="Wingdings" w:hAnsi="Wingdings" w:hint="default"/>
+        <w:sz w:val="20"/>
+      </w:rPr>
+    </w:lvl>
+  </w:abstractNum>
+  <w:abstractNum w:abstractNumId="6" w15:restartNumberingAfterBreak="0">
+    <w:nsid w:val="102E567B"/>
+    <w:multiLevelType w:val="multilevel"/>
+    <w:tmpl w:val="00AC215C"/>
+    <w:lvl w:ilvl="0">
+      <w:start w:val="1"/>
+      <w:numFmt w:val="bullet"/>
+      <w:lvlText w:val=""/>
+      <w:lvlJc w:val="left"/>
+      <w:pPr>
+        <w:tabs>
+          <w:tab w:val="num" w:pos="720"/>
+        </w:tabs>
+        <w:ind w:left="720" w:hanging="360"/>
+      </w:pPr>
+      <w:rPr>
+        <w:rFonts w:ascii="Symbol" w:hAnsi="Symbol" w:hint="default"/>
+        <w:sz w:val="20"/>
+      </w:rPr>
+    </w:lvl>
+    <w:lvl w:ilvl="1" w:tentative="1">
+      <w:start w:val="1"/>
+      <w:numFmt w:val="bullet"/>
+      <w:lvlText w:val="o"/>
+      <w:lvlJc w:val="left"/>
+      <w:pPr>
+        <w:tabs>
+          <w:tab w:val="num" w:pos="1440"/>
+        </w:tabs>
+        <w:ind w:left="1440" w:hanging="360"/>
+      </w:pPr>
+      <w:rPr>
+        <w:rFonts w:ascii="Courier New" w:hAnsi="Courier New" w:hint="default"/>
+        <w:sz w:val="20"/>
+      </w:rPr>
+    </w:lvl>
+    <w:lvl w:ilvl="2" w:tentative="1">
+      <w:start w:val="1"/>
+      <w:numFmt w:val="bullet"/>
+      <w:lvlText w:val=""/>
+      <w:lvlJc w:val="left"/>
+      <w:pPr>
+        <w:tabs>
+          <w:tab w:val="num" w:pos="2160"/>
+        </w:tabs>
+        <w:ind w:left="2160" w:hanging="360"/>
+      </w:pPr>
+      <w:rPr>
+        <w:rFonts w:ascii="Wingdings" w:hAnsi="Wingdings" w:hint="default"/>
+        <w:sz w:val="20"/>
+      </w:rPr>
+    </w:lvl>
+    <w:lvl w:ilvl="3" w:tentative="1">
+      <w:start w:val="1"/>
+      <w:numFmt w:val="bullet"/>
+      <w:lvlText w:val=""/>
+      <w:lvlJc w:val="left"/>
+      <w:pPr>
+        <w:tabs>
+          <w:tab w:val="num" w:pos="2880"/>
+        </w:tabs>
+        <w:ind w:left="2880" w:hanging="360"/>
+      </w:pPr>
+      <w:rPr>
+        <w:rFonts w:ascii="Wingdings" w:hAnsi="Wingdings" w:hint="default"/>
+        <w:sz w:val="20"/>
+      </w:rPr>
+    </w:lvl>
+    <w:lvl w:ilvl="4" w:tentative="1">
+      <w:start w:val="1"/>
+      <w:numFmt w:val="bullet"/>
+      <w:lvlText w:val=""/>
+      <w:lvlJc w:val="left"/>
+      <w:pPr>
+        <w:tabs>
+          <w:tab w:val="num" w:pos="3600"/>
+        </w:tabs>
+        <w:ind w:left="3600" w:hanging="360"/>
+      </w:pPr>
+      <w:rPr>
+        <w:rFonts w:ascii="Wingdings" w:hAnsi="Wingdings" w:hint="default"/>
+        <w:sz w:val="20"/>
+      </w:rPr>
+    </w:lvl>
+    <w:lvl w:ilvl="5" w:tentative="1">
+      <w:start w:val="1"/>
+      <w:numFmt w:val="bullet"/>
+      <w:lvlText w:val=""/>
+      <w:lvlJc w:val="left"/>
+      <w:pPr>
+        <w:tabs>
+          <w:tab w:val="num" w:pos="4320"/>
+        </w:tabs>
+        <w:ind w:left="4320" w:hanging="360"/>
+      </w:pPr>
+      <w:rPr>
+        <w:rFonts w:ascii="Wingdings" w:hAnsi="Wingdings" w:hint="default"/>
+        <w:sz w:val="20"/>
+      </w:rPr>
+    </w:lvl>
+    <w:lvl w:ilvl="6" w:tentative="1">
+      <w:start w:val="1"/>
+      <w:numFmt w:val="bullet"/>
+      <w:lvlText w:val=""/>
+      <w:lvlJc w:val="left"/>
+      <w:pPr>
+        <w:tabs>
+          <w:tab w:val="num" w:pos="5040"/>
+        </w:tabs>
+        <w:ind w:left="5040" w:hanging="360"/>
+      </w:pPr>
+      <w:rPr>
+        <w:rFonts w:ascii="Wingdings" w:hAnsi="Wingdings" w:hint="default"/>
+        <w:sz w:val="20"/>
+      </w:rPr>
+    </w:lvl>
+    <w:lvl w:ilvl="7" w:tentative="1">
+      <w:start w:val="1"/>
+      <w:numFmt w:val="bullet"/>
+      <w:lvlText w:val=""/>
+      <w:lvlJc w:val="left"/>
+      <w:pPr>
+        <w:tabs>
+          <w:tab w:val="num" w:pos="5760"/>
+        </w:tabs>
+        <w:ind w:left="5760" w:hanging="360"/>
+      </w:pPr>
+      <w:rPr>
+        <w:rFonts w:ascii="Wingdings" w:hAnsi="Wingdings" w:hint="default"/>
+        <w:sz w:val="20"/>
+      </w:rPr>
+    </w:lvl>
+    <w:lvl w:ilvl="8" w:tentative="1">
+      <w:start w:val="1"/>
+      <w:numFmt w:val="bullet"/>
+      <w:lvlText w:val=""/>
+      <w:lvlJc w:val="left"/>
+      <w:pPr>
+        <w:tabs>
+          <w:tab w:val="num" w:pos="6480"/>
+        </w:tabs>
+        <w:ind w:left="6480" w:hanging="360"/>
+      </w:pPr>
+      <w:rPr>
+        <w:rFonts w:ascii="Wingdings" w:hAnsi="Wingdings" w:hint="default"/>
+        <w:sz w:val="20"/>
+      </w:rPr>
+    </w:lvl>
+  </w:abstractNum>
+  <w:abstractNum w:abstractNumId="7" w15:restartNumberingAfterBreak="0">
     <w:nsid w:val="11D9563C"/>
     <w:multiLevelType w:val="multilevel"/>
     <w:tmpl w:val="07EAD5FC"/>
@@ -4208,7 +5294,156 @@
       </w:pPr>
     </w:lvl>
   </w:abstractNum>
-  <w:abstractNum w:abstractNumId="6" w15:restartNumberingAfterBreak="0">
+  <w:abstractNum w:abstractNumId="8" w15:restartNumberingAfterBreak="0">
+    <w:nsid w:val="13194CE2"/>
+    <w:multiLevelType w:val="multilevel"/>
+    <w:tmpl w:val="6DD297F2"/>
+    <w:lvl w:ilvl="0">
+      <w:start w:val="1"/>
+      <w:numFmt w:val="bullet"/>
+      <w:lvlText w:val=""/>
+      <w:lvlJc w:val="left"/>
+      <w:pPr>
+        <w:tabs>
+          <w:tab w:val="num" w:pos="720"/>
+        </w:tabs>
+        <w:ind w:left="720" w:hanging="360"/>
+      </w:pPr>
+      <w:rPr>
+        <w:rFonts w:ascii="Symbol" w:hAnsi="Symbol" w:hint="default"/>
+        <w:sz w:val="20"/>
+      </w:rPr>
+    </w:lvl>
+    <w:lvl w:ilvl="1">
+      <w:start w:val="1"/>
+      <w:numFmt w:val="bullet"/>
+      <w:lvlText w:val="o"/>
+      <w:lvlJc w:val="left"/>
+      <w:pPr>
+        <w:tabs>
+          <w:tab w:val="num" w:pos="1440"/>
+        </w:tabs>
+        <w:ind w:left="1440" w:hanging="360"/>
+      </w:pPr>
+      <w:rPr>
+        <w:rFonts w:ascii="Courier New" w:hAnsi="Courier New" w:hint="default"/>
+        <w:sz w:val="20"/>
+      </w:rPr>
+    </w:lvl>
+    <w:lvl w:ilvl="2" w:tentative="1">
+      <w:start w:val="1"/>
+      <w:numFmt w:val="bullet"/>
+      <w:lvlText w:val=""/>
+      <w:lvlJc w:val="left"/>
+      <w:pPr>
+        <w:tabs>
+          <w:tab w:val="num" w:pos="2160"/>
+        </w:tabs>
+        <w:ind w:left="2160" w:hanging="360"/>
+      </w:pPr>
+      <w:rPr>
+        <w:rFonts w:ascii="Wingdings" w:hAnsi="Wingdings" w:hint="default"/>
+        <w:sz w:val="20"/>
+      </w:rPr>
+    </w:lvl>
+    <w:lvl w:ilvl="3" w:tentative="1">
+      <w:start w:val="1"/>
+      <w:numFmt w:val="bullet"/>
+      <w:lvlText w:val=""/>
+      <w:lvlJc w:val="left"/>
+      <w:pPr>
+        <w:tabs>
+          <w:tab w:val="num" w:pos="2880"/>
+        </w:tabs>
+        <w:ind w:left="2880" w:hanging="360"/>
+      </w:pPr>
+      <w:rPr>
+        <w:rFonts w:ascii="Wingdings" w:hAnsi="Wingdings" w:hint="default"/>
+        <w:sz w:val="20"/>
+      </w:rPr>
+    </w:lvl>
+    <w:lvl w:ilvl="4" w:tentative="1">
+      <w:start w:val="1"/>
+      <w:numFmt w:val="bullet"/>
+      <w:lvlText w:val=""/>
+      <w:lvlJc w:val="left"/>
+      <w:pPr>
+        <w:tabs>
+          <w:tab w:val="num" w:pos="3600"/>
+        </w:tabs>
+        <w:ind w:left="3600" w:hanging="360"/>
+      </w:pPr>
+      <w:rPr>
+        <w:rFonts w:ascii="Wingdings" w:hAnsi="Wingdings" w:hint="default"/>
+        <w:sz w:val="20"/>
+      </w:rPr>
+    </w:lvl>
+    <w:lvl w:ilvl="5" w:tentative="1">
+      <w:start w:val="1"/>
+      <w:numFmt w:val="bullet"/>
+      <w:lvlText w:val=""/>
+      <w:lvlJc w:val="left"/>
+      <w:pPr>
+        <w:tabs>
+          <w:tab w:val="num" w:pos="4320"/>
+        </w:tabs>
+        <w:ind w:left="4320" w:hanging="360"/>
+      </w:pPr>
+      <w:rPr>
+        <w:rFonts w:ascii="Wingdings" w:hAnsi="Wingdings" w:hint="default"/>
+        <w:sz w:val="20"/>
+      </w:rPr>
+    </w:lvl>
+    <w:lvl w:ilvl="6" w:tentative="1">
+      <w:start w:val="1"/>
+      <w:numFmt w:val="bullet"/>
+      <w:lvlText w:val=""/>
+      <w:lvlJc w:val="left"/>
+      <w:pPr>
+        <w:tabs>
+          <w:tab w:val="num" w:pos="5040"/>
+        </w:tabs>
+        <w:ind w:left="5040" w:hanging="360"/>
+      </w:pPr>
+      <w:rPr>
+        <w:rFonts w:ascii="Wingdings" w:hAnsi="Wingdings" w:hint="default"/>
+        <w:sz w:val="20"/>
+      </w:rPr>
+    </w:lvl>
+    <w:lvl w:ilvl="7" w:tentative="1">
+      <w:start w:val="1"/>
+      <w:numFmt w:val="bullet"/>
+      <w:lvlText w:val=""/>
+      <w:lvlJc w:val="left"/>
+      <w:pPr>
+        <w:tabs>
+          <w:tab w:val="num" w:pos="5760"/>
+        </w:tabs>
+        <w:ind w:left="5760" w:hanging="360"/>
+      </w:pPr>
+      <w:rPr>
+        <w:rFonts w:ascii="Wingdings" w:hAnsi="Wingdings" w:hint="default"/>
+        <w:sz w:val="20"/>
+      </w:rPr>
+    </w:lvl>
+    <w:lvl w:ilvl="8" w:tentative="1">
+      <w:start w:val="1"/>
+      <w:numFmt w:val="bullet"/>
+      <w:lvlText w:val=""/>
+      <w:lvlJc w:val="left"/>
+      <w:pPr>
+        <w:tabs>
+          <w:tab w:val="num" w:pos="6480"/>
+        </w:tabs>
+        <w:ind w:left="6480" w:hanging="360"/>
+      </w:pPr>
+      <w:rPr>
+        <w:rFonts w:ascii="Wingdings" w:hAnsi="Wingdings" w:hint="default"/>
+        <w:sz w:val="20"/>
+      </w:rPr>
+    </w:lvl>
+  </w:abstractNum>
+  <w:abstractNum w:abstractNumId="9" w15:restartNumberingAfterBreak="0">
     <w:nsid w:val="145E7EAC"/>
     <w:multiLevelType w:val="multilevel"/>
     <w:tmpl w:val="C77ECB9A"/>
@@ -4357,7 +5592,7 @@
       </w:rPr>
     </w:lvl>
   </w:abstractNum>
-  <w:abstractNum w:abstractNumId="7" w15:restartNumberingAfterBreak="0">
+  <w:abstractNum w:abstractNumId="10" w15:restartNumberingAfterBreak="0">
     <w:nsid w:val="1BCF12A5"/>
     <w:multiLevelType w:val="multilevel"/>
     <w:tmpl w:val="EDAC6F74"/>
@@ -4474,7 +5709,7 @@
       </w:pPr>
     </w:lvl>
   </w:abstractNum>
-  <w:abstractNum w:abstractNumId="8" w15:restartNumberingAfterBreak="0">
+  <w:abstractNum w:abstractNumId="11" w15:restartNumberingAfterBreak="0">
     <w:nsid w:val="34816DB5"/>
     <w:multiLevelType w:val="multilevel"/>
     <w:tmpl w:val="0E507D5C"/>
@@ -4623,7 +5858,7 @@
       </w:rPr>
     </w:lvl>
   </w:abstractNum>
-  <w:abstractNum w:abstractNumId="9" w15:restartNumberingAfterBreak="0">
+  <w:abstractNum w:abstractNumId="12" w15:restartNumberingAfterBreak="0">
     <w:nsid w:val="39A81EC5"/>
     <w:multiLevelType w:val="multilevel"/>
     <w:tmpl w:val="3E5E2A64"/>
@@ -4772,7 +6007,7 @@
       </w:rPr>
     </w:lvl>
   </w:abstractNum>
-  <w:abstractNum w:abstractNumId="10" w15:restartNumberingAfterBreak="0">
+  <w:abstractNum w:abstractNumId="13" w15:restartNumberingAfterBreak="0">
     <w:nsid w:val="3CAA06D2"/>
     <w:multiLevelType w:val="multilevel"/>
     <w:tmpl w:val="7D8CD396"/>
@@ -4889,7 +6124,7 @@
       </w:pPr>
     </w:lvl>
   </w:abstractNum>
-  <w:abstractNum w:abstractNumId="11" w15:restartNumberingAfterBreak="0">
+  <w:abstractNum w:abstractNumId="14" w15:restartNumberingAfterBreak="0">
     <w:nsid w:val="3EE526D5"/>
     <w:multiLevelType w:val="multilevel"/>
     <w:tmpl w:val="0C427A0E"/>
@@ -5038,7 +6273,156 @@
       </w:rPr>
     </w:lvl>
   </w:abstractNum>
-  <w:abstractNum w:abstractNumId="12" w15:restartNumberingAfterBreak="0">
+  <w:abstractNum w:abstractNumId="15" w15:restartNumberingAfterBreak="0">
+    <w:nsid w:val="40EB3EEC"/>
+    <w:multiLevelType w:val="multilevel"/>
+    <w:tmpl w:val="618813D6"/>
+    <w:lvl w:ilvl="0">
+      <w:start w:val="1"/>
+      <w:numFmt w:val="bullet"/>
+      <w:lvlText w:val=""/>
+      <w:lvlJc w:val="left"/>
+      <w:pPr>
+        <w:tabs>
+          <w:tab w:val="num" w:pos="720"/>
+        </w:tabs>
+        <w:ind w:left="720" w:hanging="360"/>
+      </w:pPr>
+      <w:rPr>
+        <w:rFonts w:ascii="Symbol" w:hAnsi="Symbol" w:hint="default"/>
+        <w:sz w:val="20"/>
+      </w:rPr>
+    </w:lvl>
+    <w:lvl w:ilvl="1" w:tentative="1">
+      <w:start w:val="1"/>
+      <w:numFmt w:val="bullet"/>
+      <w:lvlText w:val="o"/>
+      <w:lvlJc w:val="left"/>
+      <w:pPr>
+        <w:tabs>
+          <w:tab w:val="num" w:pos="1440"/>
+        </w:tabs>
+        <w:ind w:left="1440" w:hanging="360"/>
+      </w:pPr>
+      <w:rPr>
+        <w:rFonts w:ascii="Courier New" w:hAnsi="Courier New" w:hint="default"/>
+        <w:sz w:val="20"/>
+      </w:rPr>
+    </w:lvl>
+    <w:lvl w:ilvl="2" w:tentative="1">
+      <w:start w:val="1"/>
+      <w:numFmt w:val="bullet"/>
+      <w:lvlText w:val=""/>
+      <w:lvlJc w:val="left"/>
+      <w:pPr>
+        <w:tabs>
+          <w:tab w:val="num" w:pos="2160"/>
+        </w:tabs>
+        <w:ind w:left="2160" w:hanging="360"/>
+      </w:pPr>
+      <w:rPr>
+        <w:rFonts w:ascii="Wingdings" w:hAnsi="Wingdings" w:hint="default"/>
+        <w:sz w:val="20"/>
+      </w:rPr>
+    </w:lvl>
+    <w:lvl w:ilvl="3" w:tentative="1">
+      <w:start w:val="1"/>
+      <w:numFmt w:val="bullet"/>
+      <w:lvlText w:val=""/>
+      <w:lvlJc w:val="left"/>
+      <w:pPr>
+        <w:tabs>
+          <w:tab w:val="num" w:pos="2880"/>
+        </w:tabs>
+        <w:ind w:left="2880" w:hanging="360"/>
+      </w:pPr>
+      <w:rPr>
+        <w:rFonts w:ascii="Wingdings" w:hAnsi="Wingdings" w:hint="default"/>
+        <w:sz w:val="20"/>
+      </w:rPr>
+    </w:lvl>
+    <w:lvl w:ilvl="4" w:tentative="1">
+      <w:start w:val="1"/>
+      <w:numFmt w:val="bullet"/>
+      <w:lvlText w:val=""/>
+      <w:lvlJc w:val="left"/>
+      <w:pPr>
+        <w:tabs>
+          <w:tab w:val="num" w:pos="3600"/>
+        </w:tabs>
+        <w:ind w:left="3600" w:hanging="360"/>
+      </w:pPr>
+      <w:rPr>
+        <w:rFonts w:ascii="Wingdings" w:hAnsi="Wingdings" w:hint="default"/>
+        <w:sz w:val="20"/>
+      </w:rPr>
+    </w:lvl>
+    <w:lvl w:ilvl="5" w:tentative="1">
+      <w:start w:val="1"/>
+      <w:numFmt w:val="bullet"/>
+      <w:lvlText w:val=""/>
+      <w:lvlJc w:val="left"/>
+      <w:pPr>
+        <w:tabs>
+          <w:tab w:val="num" w:pos="4320"/>
+        </w:tabs>
+        <w:ind w:left="4320" w:hanging="360"/>
+      </w:pPr>
+      <w:rPr>
+        <w:rFonts w:ascii="Wingdings" w:hAnsi="Wingdings" w:hint="default"/>
+        <w:sz w:val="20"/>
+      </w:rPr>
+    </w:lvl>
+    <w:lvl w:ilvl="6" w:tentative="1">
+      <w:start w:val="1"/>
+      <w:numFmt w:val="bullet"/>
+      <w:lvlText w:val=""/>
+      <w:lvlJc w:val="left"/>
+      <w:pPr>
+        <w:tabs>
+          <w:tab w:val="num" w:pos="5040"/>
+        </w:tabs>
+        <w:ind w:left="5040" w:hanging="360"/>
+      </w:pPr>
+      <w:rPr>
+        <w:rFonts w:ascii="Wingdings" w:hAnsi="Wingdings" w:hint="default"/>
+        <w:sz w:val="20"/>
+      </w:rPr>
+    </w:lvl>
+    <w:lvl w:ilvl="7" w:tentative="1">
+      <w:start w:val="1"/>
+      <w:numFmt w:val="bullet"/>
+      <w:lvlText w:val=""/>
+      <w:lvlJc w:val="left"/>
+      <w:pPr>
+        <w:tabs>
+          <w:tab w:val="num" w:pos="5760"/>
+        </w:tabs>
+        <w:ind w:left="5760" w:hanging="360"/>
+      </w:pPr>
+      <w:rPr>
+        <w:rFonts w:ascii="Wingdings" w:hAnsi="Wingdings" w:hint="default"/>
+        <w:sz w:val="20"/>
+      </w:rPr>
+    </w:lvl>
+    <w:lvl w:ilvl="8" w:tentative="1">
+      <w:start w:val="1"/>
+      <w:numFmt w:val="bullet"/>
+      <w:lvlText w:val=""/>
+      <w:lvlJc w:val="left"/>
+      <w:pPr>
+        <w:tabs>
+          <w:tab w:val="num" w:pos="6480"/>
+        </w:tabs>
+        <w:ind w:left="6480" w:hanging="360"/>
+      </w:pPr>
+      <w:rPr>
+        <w:rFonts w:ascii="Wingdings" w:hAnsi="Wingdings" w:hint="default"/>
+        <w:sz w:val="20"/>
+      </w:rPr>
+    </w:lvl>
+  </w:abstractNum>
+  <w:abstractNum w:abstractNumId="16" w15:restartNumberingAfterBreak="0">
     <w:nsid w:val="4130118C"/>
     <w:multiLevelType w:val="hybridMultilevel"/>
     <w:tmpl w:val="818671F0"/>
@@ -5150,7 +6534,7 @@
       </w:rPr>
     </w:lvl>
   </w:abstractNum>
-  <w:abstractNum w:abstractNumId="13" w15:restartNumberingAfterBreak="0">
+  <w:abstractNum w:abstractNumId="17" w15:restartNumberingAfterBreak="0">
     <w:nsid w:val="46A1584B"/>
     <w:multiLevelType w:val="multilevel"/>
     <w:tmpl w:val="7D8CD396"/>
@@ -5291,7 +6675,7 @@
       </w:rPr>
     </w:lvl>
   </w:abstractNum>
-  <w:abstractNum w:abstractNumId="14" w15:restartNumberingAfterBreak="0">
+  <w:abstractNum w:abstractNumId="18" w15:restartNumberingAfterBreak="0">
     <w:nsid w:val="492F50E6"/>
     <w:multiLevelType w:val="multilevel"/>
     <w:tmpl w:val="8D52FB52"/>
@@ -5440,7 +6824,7 @@
       </w:rPr>
     </w:lvl>
   </w:abstractNum>
-  <w:abstractNum w:abstractNumId="15" w15:restartNumberingAfterBreak="0">
+  <w:abstractNum w:abstractNumId="19" w15:restartNumberingAfterBreak="0">
     <w:nsid w:val="4FE971CA"/>
     <w:multiLevelType w:val="multilevel"/>
     <w:tmpl w:val="7D8CD396"/>
@@ -5557,7 +6941,7 @@
       </w:pPr>
     </w:lvl>
   </w:abstractNum>
-  <w:abstractNum w:abstractNumId="16" w15:restartNumberingAfterBreak="0">
+  <w:abstractNum w:abstractNumId="20" w15:restartNumberingAfterBreak="0">
     <w:nsid w:val="4FF355FD"/>
     <w:multiLevelType w:val="hybridMultilevel"/>
     <w:tmpl w:val="903A8088"/>
@@ -5643,7 +7027,7 @@
       </w:pPr>
     </w:lvl>
   </w:abstractNum>
-  <w:abstractNum w:abstractNumId="17" w15:restartNumberingAfterBreak="0">
+  <w:abstractNum w:abstractNumId="21" w15:restartNumberingAfterBreak="0">
     <w:nsid w:val="5680370B"/>
     <w:multiLevelType w:val="multilevel"/>
     <w:tmpl w:val="B1A22D1A"/>
@@ -5760,7 +7144,7 @@
       </w:pPr>
     </w:lvl>
   </w:abstractNum>
-  <w:abstractNum w:abstractNumId="18" w15:restartNumberingAfterBreak="0">
+  <w:abstractNum w:abstractNumId="22" w15:restartNumberingAfterBreak="0">
     <w:nsid w:val="63DE122D"/>
     <w:multiLevelType w:val="multilevel"/>
     <w:tmpl w:val="E056EEFC"/>
@@ -5909,7 +7293,156 @@
       </w:rPr>
     </w:lvl>
   </w:abstractNum>
-  <w:abstractNum w:abstractNumId="19" w15:restartNumberingAfterBreak="0">
+  <w:abstractNum w:abstractNumId="23" w15:restartNumberingAfterBreak="0">
+    <w:nsid w:val="68C1033D"/>
+    <w:multiLevelType w:val="multilevel"/>
+    <w:tmpl w:val="CE88E864"/>
+    <w:lvl w:ilvl="0">
+      <w:start w:val="1"/>
+      <w:numFmt w:val="bullet"/>
+      <w:lvlText w:val=""/>
+      <w:lvlJc w:val="left"/>
+      <w:pPr>
+        <w:tabs>
+          <w:tab w:val="num" w:pos="720"/>
+        </w:tabs>
+        <w:ind w:left="720" w:hanging="360"/>
+      </w:pPr>
+      <w:rPr>
+        <w:rFonts w:ascii="Symbol" w:hAnsi="Symbol" w:hint="default"/>
+        <w:sz w:val="20"/>
+      </w:rPr>
+    </w:lvl>
+    <w:lvl w:ilvl="1" w:tentative="1">
+      <w:start w:val="1"/>
+      <w:numFmt w:val="bullet"/>
+      <w:lvlText w:val="o"/>
+      <w:lvlJc w:val="left"/>
+      <w:pPr>
+        <w:tabs>
+          <w:tab w:val="num" w:pos="1440"/>
+        </w:tabs>
+        <w:ind w:left="1440" w:hanging="360"/>
+      </w:pPr>
+      <w:rPr>
+        <w:rFonts w:ascii="Courier New" w:hAnsi="Courier New" w:hint="default"/>
+        <w:sz w:val="20"/>
+      </w:rPr>
+    </w:lvl>
+    <w:lvl w:ilvl="2" w:tentative="1">
+      <w:start w:val="1"/>
+      <w:numFmt w:val="bullet"/>
+      <w:lvlText w:val=""/>
+      <w:lvlJc w:val="left"/>
+      <w:pPr>
+        <w:tabs>
+          <w:tab w:val="num" w:pos="2160"/>
+        </w:tabs>
+        <w:ind w:left="2160" w:hanging="360"/>
+      </w:pPr>
+      <w:rPr>
+        <w:rFonts w:ascii="Wingdings" w:hAnsi="Wingdings" w:hint="default"/>
+        <w:sz w:val="20"/>
+      </w:rPr>
+    </w:lvl>
+    <w:lvl w:ilvl="3" w:tentative="1">
+      <w:start w:val="1"/>
+      <w:numFmt w:val="bullet"/>
+      <w:lvlText w:val=""/>
+      <w:lvlJc w:val="left"/>
+      <w:pPr>
+        <w:tabs>
+          <w:tab w:val="num" w:pos="2880"/>
+        </w:tabs>
+        <w:ind w:left="2880" w:hanging="360"/>
+      </w:pPr>
+      <w:rPr>
+        <w:rFonts w:ascii="Wingdings" w:hAnsi="Wingdings" w:hint="default"/>
+        <w:sz w:val="20"/>
+      </w:rPr>
+    </w:lvl>
+    <w:lvl w:ilvl="4" w:tentative="1">
+      <w:start w:val="1"/>
+      <w:numFmt w:val="bullet"/>
+      <w:lvlText w:val=""/>
+      <w:lvlJc w:val="left"/>
+      <w:pPr>
+        <w:tabs>
+          <w:tab w:val="num" w:pos="3600"/>
+        </w:tabs>
+        <w:ind w:left="3600" w:hanging="360"/>
+      </w:pPr>
+      <w:rPr>
+        <w:rFonts w:ascii="Wingdings" w:hAnsi="Wingdings" w:hint="default"/>
+        <w:sz w:val="20"/>
+      </w:rPr>
+    </w:lvl>
+    <w:lvl w:ilvl="5" w:tentative="1">
+      <w:start w:val="1"/>
+      <w:numFmt w:val="bullet"/>
+      <w:lvlText w:val=""/>
+      <w:lvlJc w:val="left"/>
+      <w:pPr>
+        <w:tabs>
+          <w:tab w:val="num" w:pos="4320"/>
+        </w:tabs>
+        <w:ind w:left="4320" w:hanging="360"/>
+      </w:pPr>
+      <w:rPr>
+        <w:rFonts w:ascii="Wingdings" w:hAnsi="Wingdings" w:hint="default"/>
+        <w:sz w:val="20"/>
+      </w:rPr>
+    </w:lvl>
+    <w:lvl w:ilvl="6" w:tentative="1">
+      <w:start w:val="1"/>
+      <w:numFmt w:val="bullet"/>
+      <w:lvlText w:val=""/>
+      <w:lvlJc w:val="left"/>
+      <w:pPr>
+        <w:tabs>
+          <w:tab w:val="num" w:pos="5040"/>
+        </w:tabs>
+        <w:ind w:left="5040" w:hanging="360"/>
+      </w:pPr>
+      <w:rPr>
+        <w:rFonts w:ascii="Wingdings" w:hAnsi="Wingdings" w:hint="default"/>
+        <w:sz w:val="20"/>
+      </w:rPr>
+    </w:lvl>
+    <w:lvl w:ilvl="7" w:tentative="1">
+      <w:start w:val="1"/>
+      <w:numFmt w:val="bullet"/>
+      <w:lvlText w:val=""/>
+      <w:lvlJc w:val="left"/>
+      <w:pPr>
+        <w:tabs>
+          <w:tab w:val="num" w:pos="5760"/>
+        </w:tabs>
+        <w:ind w:left="5760" w:hanging="360"/>
+      </w:pPr>
+      <w:rPr>
+        <w:rFonts w:ascii="Wingdings" w:hAnsi="Wingdings" w:hint="default"/>
+        <w:sz w:val="20"/>
+      </w:rPr>
+    </w:lvl>
+    <w:lvl w:ilvl="8" w:tentative="1">
+      <w:start w:val="1"/>
+      <w:numFmt w:val="bullet"/>
+      <w:lvlText w:val=""/>
+      <w:lvlJc w:val="left"/>
+      <w:pPr>
+        <w:tabs>
+          <w:tab w:val="num" w:pos="6480"/>
+        </w:tabs>
+        <w:ind w:left="6480" w:hanging="360"/>
+      </w:pPr>
+      <w:rPr>
+        <w:rFonts w:ascii="Wingdings" w:hAnsi="Wingdings" w:hint="default"/>
+        <w:sz w:val="20"/>
+      </w:rPr>
+    </w:lvl>
+  </w:abstractNum>
+  <w:abstractNum w:abstractNumId="24" w15:restartNumberingAfterBreak="0">
     <w:nsid w:val="6C6370D0"/>
     <w:multiLevelType w:val="multilevel"/>
     <w:tmpl w:val="4D0C282E"/>
@@ -6058,7 +7591,156 @@
       </w:rPr>
     </w:lvl>
   </w:abstractNum>
-  <w:abstractNum w:abstractNumId="20" w15:restartNumberingAfterBreak="0">
+  <w:abstractNum w:abstractNumId="25" w15:restartNumberingAfterBreak="0">
+    <w:nsid w:val="76B13337"/>
+    <w:multiLevelType w:val="multilevel"/>
+    <w:tmpl w:val="168AF5A8"/>
+    <w:lvl w:ilvl="0">
+      <w:start w:val="1"/>
+      <w:numFmt w:val="bullet"/>
+      <w:lvlText w:val=""/>
+      <w:lvlJc w:val="left"/>
+      <w:pPr>
+        <w:tabs>
+          <w:tab w:val="num" w:pos="720"/>
+        </w:tabs>
+        <w:ind w:left="720" w:hanging="360"/>
+      </w:pPr>
+      <w:rPr>
+        <w:rFonts w:ascii="Symbol" w:hAnsi="Symbol" w:hint="default"/>
+        <w:sz w:val="20"/>
+      </w:rPr>
+    </w:lvl>
+    <w:lvl w:ilvl="1" w:tentative="1">
+      <w:start w:val="1"/>
+      <w:numFmt w:val="bullet"/>
+      <w:lvlText w:val="o"/>
+      <w:lvlJc w:val="left"/>
+      <w:pPr>
+        <w:tabs>
+          <w:tab w:val="num" w:pos="1440"/>
+        </w:tabs>
+        <w:ind w:left="1440" w:hanging="360"/>
+      </w:pPr>
+      <w:rPr>
+        <w:rFonts w:ascii="Courier New" w:hAnsi="Courier New" w:hint="default"/>
+        <w:sz w:val="20"/>
+      </w:rPr>
+    </w:lvl>
+    <w:lvl w:ilvl="2" w:tentative="1">
+      <w:start w:val="1"/>
+      <w:numFmt w:val="bullet"/>
+      <w:lvlText w:val=""/>
+      <w:lvlJc w:val="left"/>
+      <w:pPr>
+        <w:tabs>
+          <w:tab w:val="num" w:pos="2160"/>
+        </w:tabs>
+        <w:ind w:left="2160" w:hanging="360"/>
+      </w:pPr>
+      <w:rPr>
+        <w:rFonts w:ascii="Wingdings" w:hAnsi="Wingdings" w:hint="default"/>
+        <w:sz w:val="20"/>
+      </w:rPr>
+    </w:lvl>
+    <w:lvl w:ilvl="3" w:tentative="1">
+      <w:start w:val="1"/>
+      <w:numFmt w:val="bullet"/>
+      <w:lvlText w:val=""/>
+      <w:lvlJc w:val="left"/>
+      <w:pPr>
+        <w:tabs>
+          <w:tab w:val="num" w:pos="2880"/>
+        </w:tabs>
+        <w:ind w:left="2880" w:hanging="360"/>
+      </w:pPr>
+      <w:rPr>
+        <w:rFonts w:ascii="Wingdings" w:hAnsi="Wingdings" w:hint="default"/>
+        <w:sz w:val="20"/>
+      </w:rPr>
+    </w:lvl>
+    <w:lvl w:ilvl="4" w:tentative="1">
+      <w:start w:val="1"/>
+      <w:numFmt w:val="bullet"/>
+      <w:lvlText w:val=""/>
+      <w:lvlJc w:val="left"/>
+      <w:pPr>
+        <w:tabs>
+          <w:tab w:val="num" w:pos="3600"/>
+        </w:tabs>
+        <w:ind w:left="3600" w:hanging="360"/>
+      </w:pPr>
+      <w:rPr>
+        <w:rFonts w:ascii="Wingdings" w:hAnsi="Wingdings" w:hint="default"/>
+        <w:sz w:val="20"/>
+      </w:rPr>
+    </w:lvl>
+    <w:lvl w:ilvl="5" w:tentative="1">
+      <w:start w:val="1"/>
+      <w:numFmt w:val="bullet"/>
+      <w:lvlText w:val=""/>
+      <w:lvlJc w:val="left"/>
+      <w:pPr>
+        <w:tabs>
+          <w:tab w:val="num" w:pos="4320"/>
+        </w:tabs>
+        <w:ind w:left="4320" w:hanging="360"/>
+      </w:pPr>
+      <w:rPr>
+        <w:rFonts w:ascii="Wingdings" w:hAnsi="Wingdings" w:hint="default"/>
+        <w:sz w:val="20"/>
+      </w:rPr>
+    </w:lvl>
+    <w:lvl w:ilvl="6" w:tentative="1">
+      <w:start w:val="1"/>
+      <w:numFmt w:val="bullet"/>
+      <w:lvlText w:val=""/>
+      <w:lvlJc w:val="left"/>
+      <w:pPr>
+        <w:tabs>
+          <w:tab w:val="num" w:pos="5040"/>
+        </w:tabs>
+        <w:ind w:left="5040" w:hanging="360"/>
+      </w:pPr>
+      <w:rPr>
+        <w:rFonts w:ascii="Wingdings" w:hAnsi="Wingdings" w:hint="default"/>
+        <w:sz w:val="20"/>
+      </w:rPr>
+    </w:lvl>
+    <w:lvl w:ilvl="7" w:tentative="1">
+      <w:start w:val="1"/>
+      <w:numFmt w:val="bullet"/>
+      <w:lvlText w:val=""/>
+      <w:lvlJc w:val="left"/>
+      <w:pPr>
+        <w:tabs>
+          <w:tab w:val="num" w:pos="5760"/>
+        </w:tabs>
+        <w:ind w:left="5760" w:hanging="360"/>
+      </w:pPr>
+      <w:rPr>
+        <w:rFonts w:ascii="Wingdings" w:hAnsi="Wingdings" w:hint="default"/>
+        <w:sz w:val="20"/>
+      </w:rPr>
+    </w:lvl>
+    <w:lvl w:ilvl="8" w:tentative="1">
+      <w:start w:val="1"/>
+      <w:numFmt w:val="bullet"/>
+      <w:lvlText w:val=""/>
+      <w:lvlJc w:val="left"/>
+      <w:pPr>
+        <w:tabs>
+          <w:tab w:val="num" w:pos="6480"/>
+        </w:tabs>
+        <w:ind w:left="6480" w:hanging="360"/>
+      </w:pPr>
+      <w:rPr>
+        <w:rFonts w:ascii="Wingdings" w:hAnsi="Wingdings" w:hint="default"/>
+        <w:sz w:val="20"/>
+      </w:rPr>
+    </w:lvl>
+  </w:abstractNum>
+  <w:abstractNum w:abstractNumId="26" w15:restartNumberingAfterBreak="0">
     <w:nsid w:val="7BF41B11"/>
     <w:multiLevelType w:val="multilevel"/>
     <w:tmpl w:val="41B87C5C"/>
@@ -6207,7 +7889,7 @@
       </w:rPr>
     </w:lvl>
   </w:abstractNum>
-  <w:abstractNum w:abstractNumId="21" w15:restartNumberingAfterBreak="0">
+  <w:abstractNum w:abstractNumId="27" w15:restartNumberingAfterBreak="0">
     <w:nsid w:val="7CE64719"/>
     <w:multiLevelType w:val="multilevel"/>
     <w:tmpl w:val="9B6E3A3A"/>
@@ -6328,37 +8010,37 @@
     <w:abstractNumId w:val="3"/>
   </w:num>
   <w:num w:numId="2" w16cid:durableId="543912325">
-    <w:abstractNumId w:val="7"/>
+    <w:abstractNumId w:val="10"/>
   </w:num>
   <w:num w:numId="3" w16cid:durableId="2034189349">
-    <w:abstractNumId w:val="11"/>
+    <w:abstractNumId w:val="14"/>
   </w:num>
   <w:num w:numId="4" w16cid:durableId="1410925529">
     <w:abstractNumId w:val="4"/>
   </w:num>
   <w:num w:numId="5" w16cid:durableId="1359893062">
-    <w:abstractNumId w:val="9"/>
+    <w:abstractNumId w:val="12"/>
   </w:num>
   <w:num w:numId="6" w16cid:durableId="911084925">
     <w:abstractNumId w:val="2"/>
   </w:num>
   <w:num w:numId="7" w16cid:durableId="1362390337">
-    <w:abstractNumId w:val="8"/>
+    <w:abstractNumId w:val="11"/>
   </w:num>
   <w:num w:numId="8" w16cid:durableId="970862924">
-    <w:abstractNumId w:val="6"/>
+    <w:abstractNumId w:val="9"/>
   </w:num>
   <w:num w:numId="9" w16cid:durableId="801773697">
-    <w:abstractNumId w:val="20"/>
+    <w:abstractNumId w:val="26"/>
   </w:num>
   <w:num w:numId="10" w16cid:durableId="1035548103">
+    <w:abstractNumId w:val="17"/>
+  </w:num>
+  <w:num w:numId="11" w16cid:durableId="1205949506">
     <w:abstractNumId w:val="13"/>
   </w:num>
-  <w:num w:numId="11" w16cid:durableId="1205949506">
-    <w:abstractNumId w:val="10"/>
-  </w:num>
   <w:num w:numId="12" w16cid:durableId="1082065721">
-    <w:abstractNumId w:val="15"/>
+    <w:abstractNumId w:val="19"/>
   </w:num>
   <w:num w:numId="13" w16cid:durableId="2004501227">
     <w:abstractNumId w:val="1"/>
@@ -6367,28 +8049,46 @@
     <w:abstractNumId w:val="0"/>
   </w:num>
   <w:num w:numId="15" w16cid:durableId="2147044824">
-    <w:abstractNumId w:val="14"/>
+    <w:abstractNumId w:val="18"/>
   </w:num>
   <w:num w:numId="16" w16cid:durableId="2103067099">
-    <w:abstractNumId w:val="18"/>
+    <w:abstractNumId w:val="22"/>
   </w:num>
   <w:num w:numId="17" w16cid:durableId="1542474035">
-    <w:abstractNumId w:val="19"/>
+    <w:abstractNumId w:val="24"/>
   </w:num>
   <w:num w:numId="18" w16cid:durableId="1621104396">
+    <w:abstractNumId w:val="20"/>
+  </w:num>
+  <w:num w:numId="19" w16cid:durableId="1091510469">
+    <w:abstractNumId w:val="21"/>
+  </w:num>
+  <w:num w:numId="20" w16cid:durableId="239757288">
+    <w:abstractNumId w:val="27"/>
+  </w:num>
+  <w:num w:numId="21" w16cid:durableId="1311714722">
+    <w:abstractNumId w:val="7"/>
+  </w:num>
+  <w:num w:numId="22" w16cid:durableId="648822453">
     <w:abstractNumId w:val="16"/>
   </w:num>
-  <w:num w:numId="19" w16cid:durableId="1091510469">
-    <w:abstractNumId w:val="17"/>
+  <w:num w:numId="23" w16cid:durableId="1891334899">
+    <w:abstractNumId w:val="25"/>
   </w:num>
-  <w:num w:numId="20" w16cid:durableId="239757288">
-    <w:abstractNumId w:val="21"/>
+  <w:num w:numId="24" w16cid:durableId="1436560698">
+    <w:abstractNumId w:val="8"/>
   </w:num>
-  <w:num w:numId="21" w16cid:durableId="1311714722">
+  <w:num w:numId="25" w16cid:durableId="845443228">
+    <w:abstractNumId w:val="15"/>
+  </w:num>
+  <w:num w:numId="26" w16cid:durableId="23749218">
+    <w:abstractNumId w:val="23"/>
+  </w:num>
+  <w:num w:numId="27" w16cid:durableId="2044406222">
     <w:abstractNumId w:val="5"/>
   </w:num>
-  <w:num w:numId="22" w16cid:durableId="648822453">
-    <w:abstractNumId w:val="12"/>
+  <w:num w:numId="28" w16cid:durableId="204757242">
+    <w:abstractNumId w:val="6"/>
   </w:num>
 </w:numbering>
 </file>
@@ -6995,7 +8695,6 @@
   <w:style w:type="character" w:default="1" w:styleId="Policepardfaut">
     <w:name w:val="Default Paragraph Font"/>
     <w:uiPriority w:val="1"/>
-    <w:semiHidden/>
     <w:unhideWhenUsed/>
   </w:style>
   <w:style w:type="table" w:default="1" w:styleId="TableauNormal">
@@ -7440,6 +9139,13 @@
     <w:pitch w:val="variable"/>
     <w:sig w:usb0="20000287" w:usb1="00000003" w:usb2="00000000" w:usb3="00000000" w:csb0="0000019F" w:csb1="00000000"/>
   </w:font>
+  <w:font w:name="Segoe UI Emoji">
+    <w:panose1 w:val="020B0502040204020203"/>
+    <w:charset w:val="00"/>
+    <w:family w:val="swiss"/>
+    <w:pitch w:val="variable"/>
+    <w:sig w:usb0="00000003" w:usb1="02000000" w:usb2="08000000" w:usb3="00000000" w:csb0="00000001" w:csb1="00000000"/>
+  </w:font>
 </w:fonts>
 </file>
 
@@ -7472,6 +9178,7 @@
     <w:rsid w:val="00305191"/>
     <w:rsid w:val="00385413"/>
     <w:rsid w:val="005335C0"/>
+    <w:rsid w:val="005E78DA"/>
     <w:rsid w:val="0067199A"/>
     <w:rsid w:val="007C4390"/>
     <w:rsid w:val="007C690D"/>
@@ -7484,6 +9191,7 @@
     <w:rsid w:val="00B26F05"/>
     <w:rsid w:val="00B8107A"/>
     <w:rsid w:val="00BA58FB"/>
+    <w:rsid w:val="00C1038B"/>
     <w:rsid w:val="00D558EC"/>
     <w:rsid w:val="00D7592C"/>
     <w:rsid w:val="00F35910"/>

</xml_diff>